<commit_message>
Added link to the repository
</commit_message>
<xml_diff>
--- a/LabReports/LR0.docx
+++ b/LabReports/LR0.docx
@@ -579,7 +579,6 @@
       <w:r>
         <w:rPr>
           <w:noProof/>
-          <w:lang w:val="en-US" w:eastAsia="en-US"/>
         </w:rPr>
         <w:drawing>
           <wp:inline distT="0" distB="0" distL="0" distR="0" wp14:anchorId="4D5234BB" wp14:editId="3CB02D3B">
@@ -1063,12 +1062,7 @@
         <w:t xml:space="preserve"> – получить </w:t>
       </w:r>
       <w:r>
-        <w:t xml:space="preserve">список </w:t>
-      </w:r>
-      <w:bookmarkStart w:id="0" w:name="_GoBack"/>
-      <w:bookmarkEnd w:id="0"/>
-      <w:r>
-        <w:t>заказов</w:t>
+        <w:t>список заказов</w:t>
       </w:r>
     </w:p>
     <w:p>
@@ -1438,7 +1432,23 @@
         <w:t>Репозиторий</w:t>
       </w:r>
     </w:p>
-    <w:p/>
+    <w:p>
+      <w:pPr>
+        <w:rPr>
+          <w:sz w:val="28"/>
+          <w:szCs w:val="28"/>
+        </w:rPr>
+      </w:pPr>
+      <w:r>
+        <w:rPr>
+          <w:sz w:val="28"/>
+          <w:szCs w:val="28"/>
+        </w:rPr>
+        <w:t>https://github.com/AlNikonov/OnlineShop</w:t>
+      </w:r>
+      <w:bookmarkStart w:id="0" w:name="_GoBack"/>
+      <w:bookmarkEnd w:id="0"/>
+    </w:p>
     <w:sectPr>
       <w:footerReference w:type="default" r:id="rId9"/>
       <w:footerReference w:type="first" r:id="rId10"/>
@@ -1502,7 +1512,7 @@
           <w:rPr>
             <w:noProof/>
           </w:rPr>
-          <w:t>3</w:t>
+          <w:t>2</w:t>
         </w:r>
         <w:r>
           <w:fldChar w:fldCharType="end"/>
@@ -7736,7 +7746,7 @@
 </file>
 
 <file path=customXml/itemProps1.xml><?xml version="1.0" encoding="utf-8"?>
-<ds:datastoreItem xmlns:ds="http://schemas.openxmlformats.org/officeDocument/2006/customXml" ds:itemID="{24805EA9-003D-4822-B983-97C2E01A4179}">
+<ds:datastoreItem xmlns:ds="http://schemas.openxmlformats.org/officeDocument/2006/customXml" ds:itemID="{78446CDE-0335-4897-92EA-54249D020A1A}">
   <ds:schemaRefs>
     <ds:schemaRef ds:uri="http://schemas.openxmlformats.org/officeDocument/2006/bibliography"/>
   </ds:schemaRefs>

</xml_diff>

<commit_message>
Added primary and foreign keys to ER-diagram
</commit_message>
<xml_diff>
--- a/LabReports/LR0.docx
+++ b/LabReports/LR0.docx
@@ -572,9 +572,6 @@
     <w:p>
       <w:pPr>
         <w:pStyle w:val="-"/>
-        <w:rPr>
-          <w:b/>
-        </w:rPr>
       </w:pPr>
       <w:r>
         <w:rPr>
@@ -582,7 +579,7 @@
           <w:lang w:val="en-US" w:eastAsia="en-US"/>
         </w:rPr>
         <w:drawing>
-          <wp:inline distT="0" distB="0" distL="0" distR="0" wp14:anchorId="4D5234BB" wp14:editId="3CB02D3B">
+          <wp:inline distT="0" distB="0" distL="0" distR="0" wp14:anchorId="6206B9C5" wp14:editId="38AAE920">
             <wp:extent cx="4480948" cy="2789162"/>
             <wp:effectExtent l="0" t="0" r="0" b="0"/>
             <wp:docPr id="1" name="Рисунок 1"/>
@@ -625,6 +622,8 @@
       <w:r>
         <w:t>Сущности БД:</w:t>
       </w:r>
+      <w:bookmarkStart w:id="0" w:name="_GoBack"/>
+      <w:bookmarkEnd w:id="0"/>
     </w:p>
     <w:p>
       <w:pPr>
@@ -1063,12 +1062,7 @@
         <w:t xml:space="preserve"> – получить </w:t>
       </w:r>
       <w:r>
-        <w:t xml:space="preserve">список </w:t>
-      </w:r>
-      <w:bookmarkStart w:id="0" w:name="_GoBack"/>
-      <w:bookmarkEnd w:id="0"/>
-      <w:r>
-        <w:t>заказов</w:t>
+        <w:t>список заказов</w:t>
       </w:r>
     </w:p>
     <w:p>
@@ -7736,7 +7730,7 @@
 </file>
 
 <file path=customXml/itemProps1.xml><?xml version="1.0" encoding="utf-8"?>
-<ds:datastoreItem xmlns:ds="http://schemas.openxmlformats.org/officeDocument/2006/customXml" ds:itemID="{24805EA9-003D-4822-B983-97C2E01A4179}">
+<ds:datastoreItem xmlns:ds="http://schemas.openxmlformats.org/officeDocument/2006/customXml" ds:itemID="{E0317435-0DB2-4192-9CF1-707F85ED08AF}">
   <ds:schemaRefs>
     <ds:schemaRef ds:uri="http://schemas.openxmlformats.org/officeDocument/2006/bibliography"/>
   </ds:schemaRefs>

</xml_diff>

<commit_message>
Added image_id to product_images
</commit_message>
<xml_diff>
--- a/LabReports/LR0.docx
+++ b/LabReports/LR0.docx
@@ -579,46 +579,32 @@
       <w:r>
         <w:rPr>
           <w:noProof/>
-          <w:lang w:val="en-US" w:eastAsia="en-US"/>
-        </w:rPr>
-        <w:drawing>
-          <wp:inline distT="0" distB="0" distL="0" distR="0" wp14:anchorId="1602C9FE" wp14:editId="5382FB06">
-            <wp:extent cx="4480948" cy="2789162"/>
-            <wp:effectExtent l="0" t="0" r="0" b="0"/>
-            <wp:docPr id="1" name="Рисунок 1"/>
-            <wp:cNvGraphicFramePr>
-              <a:graphicFrameLocks xmlns:a="http://schemas.openxmlformats.org/drawingml/2006/main" noChangeAspect="1"/>
-            </wp:cNvGraphicFramePr>
-            <a:graphic xmlns:a="http://schemas.openxmlformats.org/drawingml/2006/main">
-              <a:graphicData uri="http://schemas.openxmlformats.org/drawingml/2006/picture">
-                <pic:pic xmlns:pic="http://schemas.openxmlformats.org/drawingml/2006/picture">
-                  <pic:nvPicPr>
-                    <pic:cNvPr id="1" name=""/>
-                    <pic:cNvPicPr/>
-                  </pic:nvPicPr>
-                  <pic:blipFill>
-                    <a:blip r:embed="rId8"/>
-                    <a:stretch>
-                      <a:fillRect/>
-                    </a:stretch>
-                  </pic:blipFill>
-                  <pic:spPr>
-                    <a:xfrm>
-                      <a:off x="0" y="0"/>
-                      <a:ext cx="4480948" cy="2789162"/>
-                    </a:xfrm>
-                    <a:prstGeom prst="rect">
-                      <a:avLst/>
-                    </a:prstGeom>
-                  </pic:spPr>
-                </pic:pic>
-              </a:graphicData>
-            </a:graphic>
-          </wp:inline>
-        </w:drawing>
-      </w:r>
-      <w:bookmarkStart w:id="0" w:name="_GoBack"/>
-      <w:bookmarkEnd w:id="0"/>
+        </w:rPr>
+        <w:pict>
+          <v:shapetype id="_x0000_t75" coordsize="21600,21600" o:spt="75" o:preferrelative="t" path="m@4@5l@4@11@9@11@9@5xe" filled="f" stroked="f">
+            <v:stroke joinstyle="miter"/>
+            <v:formulas>
+              <v:f eqn="if lineDrawn pixelLineWidth 0"/>
+              <v:f eqn="sum @0 1 0"/>
+              <v:f eqn="sum 0 0 @1"/>
+              <v:f eqn="prod @2 1 2"/>
+              <v:f eqn="prod @3 21600 pixelWidth"/>
+              <v:f eqn="prod @3 21600 pixelHeight"/>
+              <v:f eqn="sum @0 0 1"/>
+              <v:f eqn="prod @6 1 2"/>
+              <v:f eqn="prod @7 21600 pixelWidth"/>
+              <v:f eqn="sum @8 21600 0"/>
+              <v:f eqn="prod @7 21600 pixelHeight"/>
+              <v:f eqn="sum @10 21600 0"/>
+            </v:formulas>
+            <v:path o:extrusionok="f" gradientshapeok="t" o:connecttype="rect"/>
+            <o:lock v:ext="edit" aspectratio="t"/>
+          </v:shapetype>
+          <v:shape id="_x0000_i1025" type="#_x0000_t75" style="width:441pt;height:274.8pt">
+            <v:imagedata r:id="rId8" o:title="Диаграмма без названия.drawio"/>
+          </v:shape>
+        </w:pict>
+      </w:r>
     </w:p>
     <w:p>
       <w:pPr>
@@ -759,6 +745,8 @@
         </w:rPr>
         <w:t>)</w:t>
       </w:r>
+      <w:bookmarkStart w:id="0" w:name="_GoBack"/>
+      <w:bookmarkEnd w:id="0"/>
     </w:p>
     <w:p>
       <w:pPr>
@@ -771,29 +759,67 @@
           <w:lang w:val="en-US"/>
         </w:rPr>
       </w:pPr>
+      <w:proofErr w:type="spellStart"/>
       <w:r>
         <w:rPr>
           <w:lang w:val="en-US"/>
         </w:rPr>
         <w:t>Product_images</w:t>
       </w:r>
+      <w:proofErr w:type="spellEnd"/>
       <w:r>
         <w:rPr>
           <w:lang w:val="en-US"/>
         </w:rPr>
-        <w:t xml:space="preserve"> (product_id, </w:t>
-      </w:r>
+        <w:t xml:space="preserve"> (</w:t>
+      </w:r>
+      <w:proofErr w:type="spellStart"/>
       <w:r>
         <w:rPr>
           <w:lang w:val="en-US"/>
         </w:rPr>
+        <w:t>image_id</w:t>
+      </w:r>
+      <w:proofErr w:type="spellEnd"/>
+      <w:r>
+        <w:rPr>
+          <w:lang w:val="en-US"/>
+        </w:rPr>
+        <w:t xml:space="preserve">, </w:t>
+      </w:r>
+      <w:proofErr w:type="spellStart"/>
+      <w:r>
+        <w:rPr>
+          <w:lang w:val="en-US"/>
+        </w:rPr>
+        <w:t>product_id</w:t>
+      </w:r>
+      <w:proofErr w:type="spellEnd"/>
+      <w:r>
+        <w:rPr>
+          <w:lang w:val="en-US"/>
+        </w:rPr>
+        <w:t xml:space="preserve">, </w:t>
+      </w:r>
+      <w:proofErr w:type="spellStart"/>
+      <w:r>
+        <w:rPr>
+          <w:lang w:val="en-US"/>
+        </w:rPr>
         <w:t>image_</w:t>
       </w:r>
       <w:r>
         <w:rPr>
           <w:lang w:val="en-US"/>
         </w:rPr>
-        <w:t>url)</w:t>
+        <w:t>url</w:t>
+      </w:r>
+      <w:proofErr w:type="spellEnd"/>
+      <w:r>
+        <w:rPr>
+          <w:lang w:val="en-US"/>
+        </w:rPr>
+        <w:t>)</w:t>
       </w:r>
     </w:p>
     <w:p>
@@ -914,6 +940,7 @@
         </w:numPr>
       </w:pPr>
       <w:r>
+        <w:lastRenderedPageBreak/>
         <w:t>POST /auth/login – вход</w:t>
       </w:r>
     </w:p>
@@ -977,7 +1004,6 @@
         <w:rPr>
           <w:lang w:val="en-US"/>
         </w:rPr>
-        <w:lastRenderedPageBreak/>
         <w:t>GET</w:t>
       </w:r>
       <w:r>
@@ -1513,7 +1539,7 @@
           <w:rPr>
             <w:noProof/>
           </w:rPr>
-          <w:t>2</w:t>
+          <w:t>3</w:t>
         </w:r>
         <w:r>
           <w:fldChar w:fldCharType="end"/>
@@ -7747,7 +7773,7 @@
 </file>
 
 <file path=customXml/itemProps1.xml><?xml version="1.0" encoding="utf-8"?>
-<ds:datastoreItem xmlns:ds="http://schemas.openxmlformats.org/officeDocument/2006/customXml" ds:itemID="{E6839395-BD77-4233-8902-D453D25AD5B2}">
+<ds:datastoreItem xmlns:ds="http://schemas.openxmlformats.org/officeDocument/2006/customXml" ds:itemID="{4A7B11A8-3E7C-4F77-BBE5-7CEC9E423BBD}">
   <ds:schemaRefs>
     <ds:schemaRef ds:uri="http://schemas.openxmlformats.org/officeDocument/2006/bibliography"/>
   </ds:schemaRefs>

</xml_diff>